<commit_message>
HW2 sim report update
</commit_message>
<xml_diff>
--- a/Hagahsa/HW2/Simulation/Docs/Simulation Report.docx
+++ b/Hagahsa/HW2/Simulation/Docs/Simulation Report.docx
@@ -521,107 +521,7 @@
         <w:adjustRightInd w:val="0"/>
         <w:spacing w:after="0" w:line="240" w:lineRule="auto"/>
         <w:rPr>
-          <w:rFonts w:ascii="Helvetica" w:hAnsi="Helvetica" w:cs="Helvetica"/>
-          <w:sz w:val="19"/>
-          <w:szCs w:val="19"/>
-        </w:rPr>
-      </w:pPr>
-      <w:r>
-        <w:rPr>
-          <w:rFonts w:ascii="Helvetica" w:hAnsi="Helvetica" w:cs="Helvetica"/>
-          <w:sz w:val="19"/>
-          <w:szCs w:val="19"/>
-        </w:rPr>
-        <w:t>3.2) You need to attach a doc file with screen captures describing the simulation you made.</w:t>
-      </w:r>
-    </w:p>
-    <w:p>
-      <w:pPr>
-        <w:autoSpaceDE w:val="0"/>
-        <w:autoSpaceDN w:val="0"/>
-        <w:bidi w:val="0"/>
-        <w:adjustRightInd w:val="0"/>
-        <w:spacing w:after="0" w:line="240" w:lineRule="auto"/>
-        <w:rPr>
-          <w:rFonts w:ascii="Helvetica" w:hAnsi="Helvetica" w:cs="Helvetica"/>
-          <w:sz w:val="19"/>
-          <w:szCs w:val="19"/>
-        </w:rPr>
-      </w:pPr>
-      <w:r>
-        <w:rPr>
-          <w:rFonts w:ascii="Helvetica" w:hAnsi="Helvetica" w:cs="Helvetica"/>
-          <w:sz w:val="19"/>
-          <w:szCs w:val="19"/>
-        </w:rPr>
-        <w:t>All signals mentioned in section 1a above should be presented in the screen capture. Show</w:t>
-      </w:r>
-    </w:p>
-    <w:p>
-      <w:pPr>
-        <w:autoSpaceDE w:val="0"/>
-        <w:autoSpaceDN w:val="0"/>
-        <w:bidi w:val="0"/>
-        <w:adjustRightInd w:val="0"/>
-        <w:spacing w:after="0" w:line="240" w:lineRule="auto"/>
-        <w:rPr>
-          <w:rFonts w:ascii="Helvetica" w:hAnsi="Helvetica" w:cs="Helvetica"/>
-          <w:sz w:val="19"/>
-          <w:szCs w:val="19"/>
-        </w:rPr>
-      </w:pPr>
-      <w:r>
-        <w:rPr>
-          <w:rFonts w:ascii="Helvetica" w:hAnsi="Helvetica" w:cs="Helvetica"/>
-          <w:sz w:val="19"/>
-          <w:szCs w:val="19"/>
-        </w:rPr>
-        <w:t>at least the 1</w:t>
-      </w:r>
-      <w:r>
-        <w:rPr>
-          <w:rFonts w:ascii="Helvetica" w:hAnsi="Helvetica" w:cs="Helvetica"/>
-          <w:sz w:val="13"/>
-          <w:szCs w:val="13"/>
-        </w:rPr>
-        <w:t xml:space="preserve">st </w:t>
-      </w:r>
-      <w:r>
-        <w:rPr>
-          <w:rFonts w:ascii="Helvetica" w:hAnsi="Helvetica" w:cs="Helvetica"/>
-          <w:sz w:val="19"/>
-          <w:szCs w:val="19"/>
-        </w:rPr>
-        <w:t xml:space="preserve">10 </w:t>
-      </w:r>
-      <w:proofErr w:type="spellStart"/>
-      <w:r>
-        <w:rPr>
-          <w:rFonts w:ascii="Helvetica" w:hAnsi="Helvetica" w:cs="Helvetica"/>
-          <w:sz w:val="19"/>
-          <w:szCs w:val="19"/>
-        </w:rPr>
-        <w:t>ck</w:t>
-      </w:r>
-      <w:proofErr w:type="spellEnd"/>
-      <w:r>
-        <w:rPr>
-          <w:rFonts w:ascii="Helvetica" w:hAnsi="Helvetica" w:cs="Helvetica"/>
-          <w:sz w:val="19"/>
-          <w:szCs w:val="19"/>
-        </w:rPr>
-        <w:t xml:space="preserve"> cycles following the end of the reset pulse and make the values of all</w:t>
-      </w:r>
-    </w:p>
-    <w:p>
-      <w:pPr>
-        <w:autoSpaceDE w:val="0"/>
-        <w:autoSpaceDN w:val="0"/>
-        <w:bidi w:val="0"/>
-        <w:adjustRightInd w:val="0"/>
-        <w:spacing w:after="0" w:line="240" w:lineRule="auto"/>
-        <w:rPr>
-          <w:rFonts w:ascii="Helvetica" w:hAnsi="Helvetica" w:cs="Helvetica"/>
+          <w:rFonts w:ascii="Helvetica" w:hAnsi="Helvetica" w:cs="Helvetica" w:hint="cs"/>
           <w:sz w:val="19"/>
           <w:szCs w:val="19"/>
           <w:rtl/>
@@ -629,49 +529,13 @@
       </w:pPr>
       <w:r>
         <w:rPr>
-          <w:rFonts w:ascii="Helvetica" w:hAnsi="Helvetica" w:cs="Helvetica"/>
-          <w:sz w:val="19"/>
-          <w:szCs w:val="19"/>
-        </w:rPr>
-        <w:t>signals readable.</w:t>
-      </w:r>
-    </w:p>
-    <w:p>
-      <w:pPr>
-        <w:autoSpaceDE w:val="0"/>
-        <w:autoSpaceDN w:val="0"/>
-        <w:bidi w:val="0"/>
-        <w:adjustRightInd w:val="0"/>
-        <w:spacing w:after="0" w:line="240" w:lineRule="auto"/>
-        <w:rPr>
-          <w:rFonts w:ascii="Helvetica" w:hAnsi="Helvetica" w:cs="Helvetica"/>
-          <w:sz w:val="19"/>
-          <w:szCs w:val="19"/>
-        </w:rPr>
-      </w:pPr>
-    </w:p>
-    <w:p>
-      <w:pPr>
-        <w:autoSpaceDE w:val="0"/>
-        <w:autoSpaceDN w:val="0"/>
-        <w:bidi w:val="0"/>
-        <w:adjustRightInd w:val="0"/>
-        <w:spacing w:after="0" w:line="240" w:lineRule="auto"/>
-        <w:rPr>
-          <w:rFonts w:ascii="Helvetica" w:hAnsi="Helvetica" w:cs="Helvetica"/>
-          <w:sz w:val="19"/>
-          <w:szCs w:val="19"/>
-        </w:rPr>
-      </w:pPr>
-      <w:r>
-        <w:rPr>
           <w:noProof/>
         </w:rPr>
         <w:drawing>
-          <wp:inline distT="0" distB="0" distL="0" distR="0" wp14:anchorId="17C91899" wp14:editId="5852ADB9">
-            <wp:extent cx="5731510" cy="1694815"/>
-            <wp:effectExtent l="0" t="0" r="2540" b="635"/>
-            <wp:docPr id="1" name="Picture 1"/>
+          <wp:inline distT="0" distB="0" distL="0" distR="0" wp14:anchorId="7E3ACE06" wp14:editId="4E207BEE">
+            <wp:extent cx="5731510" cy="3951605"/>
+            <wp:effectExtent l="0" t="0" r="2540" b="0"/>
+            <wp:docPr id="2" name="Picture 2"/>
             <wp:cNvGraphicFramePr>
               <a:graphicFrameLocks xmlns:a="http://schemas.openxmlformats.org/drawingml/2006/main" noChangeAspect="1"/>
             </wp:cNvGraphicFramePr>
@@ -691,6 +555,211 @@
                   <pic:spPr>
                     <a:xfrm>
                       <a:off x="0" y="0"/>
+                      <a:ext cx="5731510" cy="3951605"/>
+                    </a:xfrm>
+                    <a:prstGeom prst="rect">
+                      <a:avLst/>
+                    </a:prstGeom>
+                  </pic:spPr>
+                </pic:pic>
+              </a:graphicData>
+            </a:graphic>
+          </wp:inline>
+        </w:drawing>
+      </w:r>
+    </w:p>
+    <w:p>
+      <w:pPr>
+        <w:autoSpaceDE w:val="0"/>
+        <w:autoSpaceDN w:val="0"/>
+        <w:bidi w:val="0"/>
+        <w:adjustRightInd w:val="0"/>
+        <w:spacing w:after="0" w:line="240" w:lineRule="auto"/>
+        <w:rPr>
+          <w:rFonts w:ascii="Helvetica" w:hAnsi="Helvetica" w:cs="Helvetica"/>
+          <w:sz w:val="19"/>
+          <w:szCs w:val="19"/>
+        </w:rPr>
+      </w:pPr>
+    </w:p>
+    <w:p>
+      <w:pPr>
+        <w:autoSpaceDE w:val="0"/>
+        <w:autoSpaceDN w:val="0"/>
+        <w:bidi w:val="0"/>
+        <w:adjustRightInd w:val="0"/>
+        <w:spacing w:after="0" w:line="240" w:lineRule="auto"/>
+        <w:rPr>
+          <w:rFonts w:ascii="Helvetica" w:hAnsi="Helvetica" w:cs="Helvetica"/>
+          <w:sz w:val="19"/>
+          <w:szCs w:val="19"/>
+        </w:rPr>
+      </w:pPr>
+      <w:r>
+        <w:rPr>
+          <w:rFonts w:ascii="Helvetica" w:hAnsi="Helvetica" w:cs="Helvetica"/>
+          <w:sz w:val="19"/>
+          <w:szCs w:val="19"/>
+        </w:rPr>
+        <w:t>3.2) You need to attach a doc file with screen captures describing the simulation you made.</w:t>
+      </w:r>
+    </w:p>
+    <w:p>
+      <w:pPr>
+        <w:autoSpaceDE w:val="0"/>
+        <w:autoSpaceDN w:val="0"/>
+        <w:bidi w:val="0"/>
+        <w:adjustRightInd w:val="0"/>
+        <w:spacing w:after="0" w:line="240" w:lineRule="auto"/>
+        <w:rPr>
+          <w:rFonts w:ascii="Helvetica" w:hAnsi="Helvetica" w:cs="Helvetica"/>
+          <w:sz w:val="19"/>
+          <w:szCs w:val="19"/>
+        </w:rPr>
+      </w:pPr>
+      <w:r>
+        <w:rPr>
+          <w:rFonts w:ascii="Helvetica" w:hAnsi="Helvetica" w:cs="Helvetica"/>
+          <w:sz w:val="19"/>
+          <w:szCs w:val="19"/>
+        </w:rPr>
+        <w:t>All signals mentioned in section 1a above should be presented in the screen capture. Show</w:t>
+      </w:r>
+    </w:p>
+    <w:p>
+      <w:pPr>
+        <w:autoSpaceDE w:val="0"/>
+        <w:autoSpaceDN w:val="0"/>
+        <w:bidi w:val="0"/>
+        <w:adjustRightInd w:val="0"/>
+        <w:spacing w:after="0" w:line="240" w:lineRule="auto"/>
+        <w:rPr>
+          <w:rFonts w:ascii="Helvetica" w:hAnsi="Helvetica" w:cs="Helvetica"/>
+          <w:sz w:val="19"/>
+          <w:szCs w:val="19"/>
+        </w:rPr>
+      </w:pPr>
+      <w:r>
+        <w:rPr>
+          <w:rFonts w:ascii="Helvetica" w:hAnsi="Helvetica" w:cs="Helvetica"/>
+          <w:sz w:val="19"/>
+          <w:szCs w:val="19"/>
+        </w:rPr>
+        <w:t>at least the 1</w:t>
+      </w:r>
+      <w:r>
+        <w:rPr>
+          <w:rFonts w:ascii="Helvetica" w:hAnsi="Helvetica" w:cs="Helvetica"/>
+          <w:sz w:val="13"/>
+          <w:szCs w:val="13"/>
+        </w:rPr>
+        <w:t xml:space="preserve">st </w:t>
+      </w:r>
+      <w:r>
+        <w:rPr>
+          <w:rFonts w:ascii="Helvetica" w:hAnsi="Helvetica" w:cs="Helvetica"/>
+          <w:sz w:val="19"/>
+          <w:szCs w:val="19"/>
+        </w:rPr>
+        <w:t xml:space="preserve">10 </w:t>
+      </w:r>
+      <w:proofErr w:type="spellStart"/>
+      <w:r>
+        <w:rPr>
+          <w:rFonts w:ascii="Helvetica" w:hAnsi="Helvetica" w:cs="Helvetica"/>
+          <w:sz w:val="19"/>
+          <w:szCs w:val="19"/>
+        </w:rPr>
+        <w:t>ck</w:t>
+      </w:r>
+      <w:proofErr w:type="spellEnd"/>
+      <w:r>
+        <w:rPr>
+          <w:rFonts w:ascii="Helvetica" w:hAnsi="Helvetica" w:cs="Helvetica"/>
+          <w:sz w:val="19"/>
+          <w:szCs w:val="19"/>
+        </w:rPr>
+        <w:t xml:space="preserve"> cycles following the end of the reset pulse and make the values of all</w:t>
+      </w:r>
+    </w:p>
+    <w:p>
+      <w:pPr>
+        <w:autoSpaceDE w:val="0"/>
+        <w:autoSpaceDN w:val="0"/>
+        <w:bidi w:val="0"/>
+        <w:adjustRightInd w:val="0"/>
+        <w:spacing w:after="0" w:line="240" w:lineRule="auto"/>
+        <w:rPr>
+          <w:rFonts w:ascii="Helvetica" w:hAnsi="Helvetica" w:cs="Helvetica"/>
+          <w:sz w:val="19"/>
+          <w:szCs w:val="19"/>
+          <w:rtl/>
+        </w:rPr>
+      </w:pPr>
+      <w:r>
+        <w:rPr>
+          <w:rFonts w:ascii="Helvetica" w:hAnsi="Helvetica" w:cs="Helvetica"/>
+          <w:sz w:val="19"/>
+          <w:szCs w:val="19"/>
+        </w:rPr>
+        <w:t>signals readable.</w:t>
+      </w:r>
+    </w:p>
+    <w:p>
+      <w:pPr>
+        <w:autoSpaceDE w:val="0"/>
+        <w:autoSpaceDN w:val="0"/>
+        <w:bidi w:val="0"/>
+        <w:adjustRightInd w:val="0"/>
+        <w:spacing w:after="0" w:line="240" w:lineRule="auto"/>
+        <w:rPr>
+          <w:rFonts w:ascii="Helvetica" w:hAnsi="Helvetica" w:cs="Helvetica"/>
+          <w:sz w:val="19"/>
+          <w:szCs w:val="19"/>
+        </w:rPr>
+      </w:pPr>
+    </w:p>
+    <w:p>
+      <w:pPr>
+        <w:autoSpaceDE w:val="0"/>
+        <w:autoSpaceDN w:val="0"/>
+        <w:bidi w:val="0"/>
+        <w:adjustRightInd w:val="0"/>
+        <w:spacing w:after="0" w:line="240" w:lineRule="auto"/>
+        <w:rPr>
+          <w:rFonts w:ascii="Helvetica" w:hAnsi="Helvetica" w:cs="Helvetica"/>
+          <w:sz w:val="19"/>
+          <w:szCs w:val="19"/>
+        </w:rPr>
+      </w:pPr>
+      <w:r>
+        <w:rPr>
+          <w:noProof/>
+        </w:rPr>
+        <w:drawing>
+          <wp:inline distT="0" distB="0" distL="0" distR="0" wp14:anchorId="17C91899" wp14:editId="5852ADB9">
+            <wp:extent cx="5731510" cy="1694815"/>
+            <wp:effectExtent l="0" t="0" r="2540" b="635"/>
+            <wp:docPr id="1" name="Picture 1"/>
+            <wp:cNvGraphicFramePr>
+              <a:graphicFrameLocks xmlns:a="http://schemas.openxmlformats.org/drawingml/2006/main" noChangeAspect="1"/>
+            </wp:cNvGraphicFramePr>
+            <a:graphic xmlns:a="http://schemas.openxmlformats.org/drawingml/2006/main">
+              <a:graphicData uri="http://schemas.openxmlformats.org/drawingml/2006/picture">
+                <pic:pic xmlns:pic="http://schemas.openxmlformats.org/drawingml/2006/picture">
+                  <pic:nvPicPr>
+                    <pic:cNvPr id="1" name=""/>
+                    <pic:cNvPicPr/>
+                  </pic:nvPicPr>
+                  <pic:blipFill>
+                    <a:blip r:embed="rId7"/>
+                    <a:stretch>
+                      <a:fillRect/>
+                    </a:stretch>
+                  </pic:blipFill>
+                  <pic:spPr>
+                    <a:xfrm>
+                      <a:off x="0" y="0"/>
                       <a:ext cx="5731510" cy="1694815"/>
                     </a:xfrm>
                     <a:prstGeom prst="rect">
@@ -737,6 +806,7 @@
           <w:sz w:val="19"/>
           <w:szCs w:val="19"/>
         </w:rPr>
+        <w:lastRenderedPageBreak/>
         <w:t xml:space="preserve">3.3) Say we have a value V in location </w:t>
       </w:r>
       <w:proofErr w:type="spellStart"/>
@@ -1555,153 +1625,28 @@
           <w:szCs w:val="19"/>
         </w:rPr>
       </w:pPr>
-    </w:p>
-    <w:p>
-      <w:pPr>
-        <w:autoSpaceDE w:val="0"/>
-        <w:autoSpaceDN w:val="0"/>
-        <w:bidi w:val="0"/>
-        <w:adjustRightInd w:val="0"/>
-        <w:spacing w:after="0" w:line="240" w:lineRule="auto"/>
-        <w:rPr>
-          <w:rFonts w:ascii="Helvetica" w:hAnsi="Helvetica" w:cs="Helvetica"/>
-          <w:sz w:val="19"/>
-          <w:szCs w:val="19"/>
-        </w:rPr>
-      </w:pPr>
-    </w:p>
-    <w:p>
-      <w:pPr>
-        <w:autoSpaceDE w:val="0"/>
-        <w:autoSpaceDN w:val="0"/>
-        <w:bidi w:val="0"/>
-        <w:adjustRightInd w:val="0"/>
-        <w:spacing w:after="0" w:line="240" w:lineRule="auto"/>
-        <w:rPr>
-          <w:rFonts w:ascii="Helvetica" w:hAnsi="Helvetica" w:cs="Helvetica"/>
-          <w:sz w:val="19"/>
-          <w:szCs w:val="19"/>
-        </w:rPr>
-      </w:pPr>
-    </w:p>
-    <w:p>
-      <w:pPr>
-        <w:autoSpaceDE w:val="0"/>
-        <w:autoSpaceDN w:val="0"/>
-        <w:bidi w:val="0"/>
-        <w:adjustRightInd w:val="0"/>
-        <w:spacing w:after="0" w:line="240" w:lineRule="auto"/>
-        <w:rPr>
-          <w:rFonts w:ascii="Helvetica" w:hAnsi="Helvetica" w:cs="Helvetica"/>
-          <w:sz w:val="19"/>
-          <w:szCs w:val="19"/>
-        </w:rPr>
-      </w:pPr>
-    </w:p>
-    <w:p>
-      <w:pPr>
-        <w:autoSpaceDE w:val="0"/>
-        <w:autoSpaceDN w:val="0"/>
-        <w:bidi w:val="0"/>
-        <w:adjustRightInd w:val="0"/>
-        <w:spacing w:after="0" w:line="240" w:lineRule="auto"/>
-        <w:rPr>
-          <w:rFonts w:ascii="Helvetica" w:hAnsi="Helvetica" w:cs="Helvetica"/>
-          <w:sz w:val="19"/>
-          <w:szCs w:val="19"/>
-        </w:rPr>
-      </w:pPr>
-    </w:p>
-    <w:p>
-      <w:pPr>
-        <w:autoSpaceDE w:val="0"/>
-        <w:autoSpaceDN w:val="0"/>
-        <w:bidi w:val="0"/>
-        <w:adjustRightInd w:val="0"/>
-        <w:spacing w:after="0" w:line="240" w:lineRule="auto"/>
-        <w:rPr>
-          <w:rFonts w:ascii="Helvetica" w:hAnsi="Helvetica" w:cs="Helvetica"/>
-          <w:sz w:val="19"/>
-          <w:szCs w:val="19"/>
-        </w:rPr>
-      </w:pPr>
-    </w:p>
-    <w:p>
-      <w:pPr>
-        <w:autoSpaceDE w:val="0"/>
-        <w:autoSpaceDN w:val="0"/>
-        <w:bidi w:val="0"/>
-        <w:adjustRightInd w:val="0"/>
-        <w:spacing w:after="0" w:line="240" w:lineRule="auto"/>
-        <w:rPr>
-          <w:rFonts w:ascii="Helvetica" w:hAnsi="Helvetica" w:cs="Helvetica"/>
-          <w:sz w:val="19"/>
-          <w:szCs w:val="19"/>
-        </w:rPr>
-      </w:pPr>
-    </w:p>
-    <w:p>
-      <w:pPr>
-        <w:autoSpaceDE w:val="0"/>
-        <w:autoSpaceDN w:val="0"/>
-        <w:bidi w:val="0"/>
-        <w:adjustRightInd w:val="0"/>
-        <w:spacing w:after="0" w:line="240" w:lineRule="auto"/>
-        <w:rPr>
-          <w:rFonts w:ascii="Helvetica" w:hAnsi="Helvetica" w:cs="Helvetica"/>
-          <w:sz w:val="19"/>
-          <w:szCs w:val="19"/>
-        </w:rPr>
-      </w:pPr>
-    </w:p>
-    <w:p>
-      <w:pPr>
-        <w:autoSpaceDE w:val="0"/>
-        <w:autoSpaceDN w:val="0"/>
-        <w:bidi w:val="0"/>
-        <w:adjustRightInd w:val="0"/>
-        <w:spacing w:after="0" w:line="240" w:lineRule="auto"/>
-        <w:rPr>
-          <w:rFonts w:ascii="Helvetica" w:hAnsi="Helvetica" w:cs="Helvetica"/>
-          <w:sz w:val="19"/>
-          <w:szCs w:val="19"/>
-        </w:rPr>
-      </w:pPr>
-    </w:p>
-    <w:p>
-      <w:pPr>
-        <w:autoSpaceDE w:val="0"/>
-        <w:autoSpaceDN w:val="0"/>
-        <w:bidi w:val="0"/>
-        <w:adjustRightInd w:val="0"/>
-        <w:spacing w:after="0" w:line="240" w:lineRule="auto"/>
-        <w:rPr>
-          <w:rFonts w:ascii="Helvetica" w:hAnsi="Helvetica" w:cs="Helvetica"/>
-          <w:sz w:val="19"/>
-          <w:szCs w:val="19"/>
-        </w:rPr>
-      </w:pPr>
-    </w:p>
-    <w:p>
-      <w:pPr>
-        <w:autoSpaceDE w:val="0"/>
-        <w:autoSpaceDN w:val="0"/>
-        <w:bidi w:val="0"/>
-        <w:adjustRightInd w:val="0"/>
-        <w:spacing w:after="0" w:line="240" w:lineRule="auto"/>
-        <w:rPr>
-          <w:rFonts w:ascii="Helvetica" w:hAnsi="Helvetica" w:cs="Helvetica"/>
-          <w:sz w:val="19"/>
-          <w:szCs w:val="19"/>
-        </w:rPr>
-      </w:pPr>
-      <w:r>
-        <w:rPr>
-          <w:rFonts w:ascii="Helvetica" w:hAnsi="Helvetica" w:cs="Helvetica"/>
-          <w:sz w:val="19"/>
-          <w:szCs w:val="19"/>
-        </w:rPr>
-        <w:lastRenderedPageBreak/>
+      <w:bookmarkStart w:id="0" w:name="_GoBack"/>
+      <w:bookmarkEnd w:id="0"/>
+    </w:p>
+    <w:p>
+      <w:pPr>
+        <w:autoSpaceDE w:val="0"/>
+        <w:autoSpaceDN w:val="0"/>
+        <w:bidi w:val="0"/>
+        <w:adjustRightInd w:val="0"/>
+        <w:spacing w:after="0" w:line="240" w:lineRule="auto"/>
+        <w:rPr>
+          <w:rFonts w:ascii="Helvetica" w:hAnsi="Helvetica" w:cs="Helvetica"/>
+          <w:sz w:val="19"/>
+          <w:szCs w:val="19"/>
+        </w:rPr>
+      </w:pPr>
+      <w:r>
+        <w:rPr>
+          <w:rFonts w:ascii="Helvetica" w:hAnsi="Helvetica" w:cs="Helvetica"/>
+          <w:sz w:val="19"/>
+          <w:szCs w:val="19"/>
+        </w:rPr>
         <w:t>3.5) Did we branch in the simulation? Check the simulation and write down the sequence of the</w:t>
       </w:r>
     </w:p>
@@ -2443,8 +2388,6 @@
           <w:szCs w:val="20"/>
         </w:rPr>
       </w:pPr>
-      <w:bookmarkStart w:id="0" w:name="_GoBack"/>
-      <w:bookmarkEnd w:id="0"/>
       <w:r>
         <w:rPr>
           <w:rFonts w:ascii="Courier New" w:eastAsia="Times New Roman" w:hAnsi="Courier New" w:cs="Courier New"/>

</xml_diff>